<commit_message>
Gramática Atribuida + VisitorInferencia
</commit_message>
<xml_diff>
--- a/Gramática Atribuida.docx
+++ b/Gramática Atribuida.docx
@@ -94,16 +94,27 @@
               <w:cnfStyle w:val="000000100000" w:firstRow="0" w:lastRow="0" w:firstColumn="0" w:lastColumn="0" w:oddVBand="0" w:evenVBand="0" w:oddHBand="1" w:evenHBand="0" w:firstRowFirstColumn="0" w:firstRowLastColumn="0" w:lastRowFirstColumn="0" w:lastRowLastColumn="0"/>
             </w:pPr>
             <w:r>
-              <w:t xml:space="preserve">FOR definicion </w:t>
-            </w:r>
-            <w:r>
-              <w:t>:</w:t>
-            </w:r>
-            <w:r>
-              <w:t xml:space="preserve"> </w:t>
-            </w:r>
-            <w:r>
-              <w:t>definiciones SI</w:t>
+              <w:t>FOR definicion : definiciones SI</w:t>
+            </w:r>
+          </w:p>
+          <w:p>
+            <w:pPr>
+              <w:cnfStyle w:val="000000100000" w:firstRow="0" w:lastRow="0" w:firstColumn="0" w:lastColumn="0" w:oddVBand="0" w:evenVBand="0" w:oddHBand="1" w:evenHBand="0" w:firstRowFirstColumn="0" w:firstRowLastColumn="0" w:lastRowFirstColumn="0" w:lastRowLastColumn="0"/>
+              <w:rPr>
+                <w:lang w:val="en-US"/>
+              </w:rPr>
+            </w:pPr>
+            <w:r>
+              <w:rPr>
+                <w:lang w:val="en-US"/>
+              </w:rPr>
+              <w:t xml:space="preserve">     definicion</w:t>
+            </w:r>
+            <w:r>
+              <w:rPr>
+                <w:lang w:val="en-US"/>
+              </w:rPr>
+              <w:t>.nombre == ‘main’</w:t>
             </w:r>
           </w:p>
           <w:p>
@@ -123,32 +134,6 @@
               <w:rPr>
                 <w:lang w:val="en-US"/>
               </w:rPr>
-              <w:t>definicion</w:t>
-            </w:r>
-            <w:r>
-              <w:rPr>
-                <w:lang w:val="en-US"/>
-              </w:rPr>
-              <w:t>.nombre == ‘main’</w:t>
-            </w:r>
-          </w:p>
-          <w:p>
-            <w:pPr>
-              <w:cnfStyle w:val="000000100000" w:firstRow="0" w:lastRow="0" w:firstColumn="0" w:lastColumn="0" w:oddVBand="0" w:evenVBand="0" w:oddHBand="1" w:evenHBand="0" w:firstRowFirstColumn="0" w:firstRowLastColumn="0" w:lastRowFirstColumn="0" w:lastRowLastColumn="0"/>
-              <w:rPr>
-                <w:lang w:val="en-US"/>
-              </w:rPr>
-            </w:pPr>
-            <w:r>
-              <w:rPr>
-                <w:lang w:val="en-US"/>
-              </w:rPr>
-              <w:t xml:space="preserve">     </w:t>
-            </w:r>
-            <w:r>
-              <w:rPr>
-                <w:lang w:val="en-US"/>
-              </w:rPr>
               <w:t>RETURN TRUE</w:t>
             </w:r>
           </w:p>
@@ -187,21 +172,15 @@
               <w:cnfStyle w:val="000000100000" w:firstRow="0" w:lastRow="0" w:firstColumn="0" w:lastColumn="0" w:oddVBand="0" w:evenVBand="0" w:oddHBand="1" w:evenHBand="0" w:firstRowFirstColumn="0" w:firstRowLastColumn="0" w:lastRowFirstColumn="0" w:lastRowLastColumn="0"/>
             </w:pPr>
             <w:r>
-              <w:t>FOR</w:t>
+              <w:t xml:space="preserve">FOR definicion </w:t>
+            </w:r>
+            <w:r>
+              <w:t>:</w:t>
             </w:r>
             <w:r>
               <w:t xml:space="preserve"> </w:t>
             </w:r>
             <w:r>
-              <w:t xml:space="preserve">definicion </w:t>
-            </w:r>
-            <w:r>
-              <w:t>:</w:t>
-            </w:r>
-            <w:r>
-              <w:t xml:space="preserve"> </w:t>
-            </w:r>
-            <w:r>
               <w:t>definiciones</w:t>
             </w:r>
           </w:p>
@@ -210,45 +189,15 @@
               <w:cnfStyle w:val="000000100000" w:firstRow="0" w:lastRow="0" w:firstColumn="0" w:lastColumn="0" w:oddVBand="0" w:evenVBand="0" w:oddHBand="1" w:evenHBand="0" w:firstRowFirstColumn="0" w:firstRowLastColumn="0" w:lastRowFirstColumn="0" w:lastRowLastColumn="0"/>
             </w:pPr>
             <w:r>
-              <w:t xml:space="preserve">   </w:t>
-            </w:r>
-            <w:r>
-              <w:t>S</w:t>
-            </w:r>
-            <w:r>
-              <w:t>I</w:t>
-            </w:r>
-            <w:r>
-              <w:t xml:space="preserve"> </w:t>
-            </w:r>
-            <w:r>
-              <w:t>d</w:t>
-            </w:r>
-            <w:r>
-              <w:t xml:space="preserve">efinicion </w:t>
-            </w:r>
-            <w:r>
-              <w:t xml:space="preserve">ES </w:t>
-            </w:r>
-          </w:p>
-          <w:p>
-            <w:pPr>
-              <w:cnfStyle w:val="000000100000" w:firstRow="0" w:lastRow="0" w:firstColumn="0" w:lastColumn="0" w:oddVBand="0" w:evenVBand="0" w:oddHBand="1" w:evenHBand="0" w:firstRowFirstColumn="0" w:firstRowLastColumn="0" w:lastRowFirstColumn="0" w:lastRowLastColumn="0"/>
-            </w:pPr>
-            <w:r>
-              <w:t xml:space="preserve">   d</w:t>
-            </w:r>
-            <w:r>
-              <w:t>efin</w:t>
-            </w:r>
-            <w:r>
-              <w:t>i</w:t>
-            </w:r>
-            <w:r>
-              <w:t>cionVariable</w:t>
-            </w:r>
-            <w:r>
-              <w:t xml:space="preserve"> ENTONCES</w:t>
+              <w:t xml:space="preserve">   SI definicion ES </w:t>
+            </w:r>
+          </w:p>
+          <w:p>
+            <w:pPr>
+              <w:cnfStyle w:val="000000100000" w:firstRow="0" w:lastRow="0" w:firstColumn="0" w:lastColumn="0" w:oddVBand="0" w:evenVBand="0" w:oddHBand="1" w:evenHBand="0" w:firstRowFirstColumn="0" w:firstRowLastColumn="0" w:lastRowFirstColumn="0" w:lastRowLastColumn="0"/>
+            </w:pPr>
+            <w:r>
+              <w:t xml:space="preserve">   definicionVariable ENTONCES</w:t>
             </w:r>
           </w:p>
           <w:p>
@@ -484,6 +433,22 @@
             <w:pPr>
               <w:cnfStyle w:val="000000000000" w:firstRow="0" w:lastRow="0" w:firstColumn="0" w:lastColumn="0" w:oddVBand="0" w:evenVBand="0" w:oddHBand="0" w:evenHBand="0" w:firstRowFirstColumn="0" w:firstRowLastColumn="0" w:lastRowFirstColumn="0" w:lastRowLastColumn="0"/>
             </w:pPr>
+            <w:r>
+              <w:t>tipo=</w:t>
+            </w:r>
+          </w:p>
+          <w:p>
+            <w:pPr>
+              <w:cnfStyle w:val="000000000000" w:firstRow="0" w:lastRow="0" w:firstColumn="0" w:lastColumn="0" w:oddVBand="0" w:evenVBand="0" w:oddHBand="0" w:evenHBand="0" w:firstRowFirstColumn="0" w:firstRowLastColumn="0" w:lastRowFirstColumn="0" w:lastRowLastColumn="0"/>
+            </w:pPr>
+            <w:proofErr w:type="spellStart"/>
+            <w:r>
+              <w:t>lvalue</w:t>
+            </w:r>
+            <w:proofErr w:type="spellEnd"/>
+            <w:r>
+              <w:t xml:space="preserve"> = true</w:t>
+            </w:r>
           </w:p>
         </w:tc>
       </w:tr>
@@ -520,6 +485,22 @@
             <w:pPr>
               <w:cnfStyle w:val="000000100000" w:firstRow="0" w:lastRow="0" w:firstColumn="0" w:lastColumn="0" w:oddVBand="0" w:evenVBand="0" w:oddHBand="1" w:evenHBand="0" w:firstRowFirstColumn="0" w:firstRowLastColumn="0" w:lastRowFirstColumn="0" w:lastRowLastColumn="0"/>
             </w:pPr>
+            <w:r>
+              <w:t>tipo=</w:t>
+            </w:r>
+          </w:p>
+          <w:p>
+            <w:pPr>
+              <w:cnfStyle w:val="000000100000" w:firstRow="0" w:lastRow="0" w:firstColumn="0" w:lastColumn="0" w:oddVBand="0" w:evenVBand="0" w:oddHBand="1" w:evenHBand="0" w:firstRowFirstColumn="0" w:firstRowLastColumn="0" w:lastRowFirstColumn="0" w:lastRowLastColumn="0"/>
+            </w:pPr>
+            <w:proofErr w:type="spellStart"/>
+            <w:r>
+              <w:t>lvalue</w:t>
+            </w:r>
+            <w:proofErr w:type="spellEnd"/>
+            <w:r>
+              <w:t xml:space="preserve"> = true</w:t>
+            </w:r>
           </w:p>
         </w:tc>
       </w:tr>
@@ -543,6 +524,80 @@
             <w:pPr>
               <w:cnfStyle w:val="000000000000" w:firstRow="0" w:lastRow="0" w:firstColumn="0" w:lastColumn="0" w:oddVBand="0" w:evenVBand="0" w:oddHBand="0" w:evenHBand="0" w:firstRowFirstColumn="0" w:firstRowLastColumn="0" w:lastRowFirstColumn="0" w:lastRowLastColumn="0"/>
             </w:pPr>
+            <w:proofErr w:type="spellStart"/>
+            <w:r>
+              <w:t>izq.tipo</w:t>
+            </w:r>
+            <w:proofErr w:type="spellEnd"/>
+            <w:r>
+              <w:t xml:space="preserve"> == </w:t>
+            </w:r>
+            <w:proofErr w:type="spellStart"/>
+            <w:r>
+              <w:t>der.tipo</w:t>
+            </w:r>
+            <w:proofErr w:type="spellEnd"/>
+          </w:p>
+          <w:p>
+            <w:pPr>
+              <w:cnfStyle w:val="000000000000" w:firstRow="0" w:lastRow="0" w:firstColumn="0" w:lastColumn="0" w:oddVBand="0" w:evenVBand="0" w:oddHBand="0" w:evenHBand="0" w:firstRowFirstColumn="0" w:firstRowLastColumn="0" w:lastRowFirstColumn="0" w:lastRowLastColumn="0"/>
+            </w:pPr>
+            <w:proofErr w:type="spellStart"/>
+            <w:r>
+              <w:t>izq.tipo</w:t>
+            </w:r>
+            <w:proofErr w:type="spellEnd"/>
+            <w:r>
+              <w:t xml:space="preserve"> </w:t>
+            </w:r>
+            <w:r>
+              <w:t>== (</w:t>
+            </w:r>
+            <w:proofErr w:type="spellStart"/>
+            <w:r>
+              <w:t>TipoInt</w:t>
+            </w:r>
+            <w:proofErr w:type="spellEnd"/>
+            <w:r>
+              <w:t xml:space="preserve"> O </w:t>
+            </w:r>
+            <w:proofErr w:type="spellStart"/>
+            <w:r>
+              <w:t>TipoReal</w:t>
+            </w:r>
+            <w:proofErr w:type="spellEnd"/>
+            <w:r>
+              <w:t>)</w:t>
+            </w:r>
+          </w:p>
+          <w:p>
+            <w:pPr>
+              <w:cnfStyle w:val="000000000000" w:firstRow="0" w:lastRow="0" w:firstColumn="0" w:lastColumn="0" w:oddVBand="0" w:evenVBand="0" w:oddHBand="0" w:evenHBand="0" w:firstRowFirstColumn="0" w:firstRowLastColumn="0" w:lastRowFirstColumn="0" w:lastRowLastColumn="0"/>
+            </w:pPr>
+            <w:proofErr w:type="spellStart"/>
+            <w:r>
+              <w:t>der.tipo</w:t>
+            </w:r>
+            <w:proofErr w:type="spellEnd"/>
+            <w:r>
+              <w:t xml:space="preserve"> == (</w:t>
+            </w:r>
+            <w:proofErr w:type="spellStart"/>
+            <w:r>
+              <w:t>TipoInt</w:t>
+            </w:r>
+            <w:proofErr w:type="spellEnd"/>
+            <w:r>
+              <w:t xml:space="preserve"> O </w:t>
+            </w:r>
+            <w:proofErr w:type="spellStart"/>
+            <w:r>
+              <w:t>TipoReal</w:t>
+            </w:r>
+            <w:proofErr w:type="spellEnd"/>
+            <w:r>
+              <w:t>)</w:t>
+            </w:r>
           </w:p>
         </w:tc>
         <w:tc>
@@ -553,6 +608,38 @@
             <w:pPr>
               <w:cnfStyle w:val="000000000000" w:firstRow="0" w:lastRow="0" w:firstColumn="0" w:lastColumn="0" w:oddVBand="0" w:evenVBand="0" w:oddHBand="0" w:evenHBand="0" w:firstRowFirstColumn="0" w:firstRowLastColumn="0" w:lastRowFirstColumn="0" w:lastRowLastColumn="0"/>
             </w:pPr>
+            <w:r>
+              <w:t xml:space="preserve">tipo = </w:t>
+            </w:r>
+            <w:proofErr w:type="spellStart"/>
+            <w:r>
+              <w:t>izq.tipo</w:t>
+            </w:r>
+            <w:proofErr w:type="spellEnd"/>
+            <w:r>
+              <w:t xml:space="preserve"> (o </w:t>
+            </w:r>
+            <w:proofErr w:type="spellStart"/>
+            <w:r>
+              <w:t>der.tipo</w:t>
+            </w:r>
+            <w:proofErr w:type="spellEnd"/>
+            <w:r>
+              <w:t>)</w:t>
+            </w:r>
+          </w:p>
+          <w:p>
+            <w:pPr>
+              <w:cnfStyle w:val="000000000000" w:firstRow="0" w:lastRow="0" w:firstColumn="0" w:lastColumn="0" w:oddVBand="0" w:evenVBand="0" w:oddHBand="0" w:evenHBand="0" w:firstRowFirstColumn="0" w:firstRowLastColumn="0" w:lastRowFirstColumn="0" w:lastRowLastColumn="0"/>
+            </w:pPr>
+            <w:proofErr w:type="spellStart"/>
+            <w:r>
+              <w:t>lvalue</w:t>
+            </w:r>
+            <w:proofErr w:type="spellEnd"/>
+            <w:r>
+              <w:t xml:space="preserve"> = false</w:t>
+            </w:r>
           </w:p>
         </w:tc>
       </w:tr>
@@ -579,6 +666,46 @@
             <w:pPr>
               <w:cnfStyle w:val="000000100000" w:firstRow="0" w:lastRow="0" w:firstColumn="0" w:lastColumn="0" w:oddVBand="0" w:evenVBand="0" w:oddHBand="1" w:evenHBand="0" w:firstRowFirstColumn="0" w:firstRowLastColumn="0" w:lastRowFirstColumn="0" w:lastRowLastColumn="0"/>
             </w:pPr>
+            <w:r>
+              <w:t xml:space="preserve">tipo &lt;&gt; </w:t>
+            </w:r>
+            <w:proofErr w:type="spellStart"/>
+            <w:r>
+              <w:t>expresion.tipo</w:t>
+            </w:r>
+            <w:proofErr w:type="spellEnd"/>
+          </w:p>
+          <w:p>
+            <w:pPr>
+              <w:cnfStyle w:val="000000100000" w:firstRow="0" w:lastRow="0" w:firstColumn="0" w:lastColumn="0" w:oddVBand="0" w:evenVBand="0" w:oddHBand="1" w:evenHBand="0" w:firstRowFirstColumn="0" w:firstRowLastColumn="0" w:lastRowFirstColumn="0" w:lastRowLastColumn="0"/>
+            </w:pPr>
+            <w:r>
+              <w:t>tipo == (</w:t>
+            </w:r>
+            <w:proofErr w:type="spellStart"/>
+            <w:r>
+              <w:t>TipoInt</w:t>
+            </w:r>
+            <w:proofErr w:type="spellEnd"/>
+            <w:r>
+              <w:t xml:space="preserve"> O </w:t>
+            </w:r>
+            <w:proofErr w:type="spellStart"/>
+            <w:r>
+              <w:t>TipoReal</w:t>
+            </w:r>
+            <w:proofErr w:type="spellEnd"/>
+            <w:r>
+              <w:t xml:space="preserve"> O </w:t>
+            </w:r>
+            <w:proofErr w:type="spellStart"/>
+            <w:r>
+              <w:t>TipoChar</w:t>
+            </w:r>
+            <w:proofErr w:type="spellEnd"/>
+            <w:r>
+              <w:t>)</w:t>
+            </w:r>
           </w:p>
         </w:tc>
         <w:tc>
@@ -589,6 +716,27 @@
             <w:pPr>
               <w:cnfStyle w:val="000000100000" w:firstRow="0" w:lastRow="0" w:firstColumn="0" w:lastColumn="0" w:oddVBand="0" w:evenVBand="0" w:oddHBand="1" w:evenHBand="0" w:firstRowFirstColumn="0" w:firstRowLastColumn="0" w:lastRowFirstColumn="0" w:lastRowLastColumn="0"/>
             </w:pPr>
+            <w:r>
+              <w:t xml:space="preserve">tipo = </w:t>
+            </w:r>
+            <w:proofErr w:type="spellStart"/>
+            <w:r>
+              <w:t>tipoCast</w:t>
+            </w:r>
+            <w:proofErr w:type="spellEnd"/>
+          </w:p>
+          <w:p>
+            <w:pPr>
+              <w:cnfStyle w:val="000000100000" w:firstRow="0" w:lastRow="0" w:firstColumn="0" w:lastColumn="0" w:oddVBand="0" w:evenVBand="0" w:oddHBand="1" w:evenHBand="0" w:firstRowFirstColumn="0" w:firstRowLastColumn="0" w:lastRowFirstColumn="0" w:lastRowLastColumn="0"/>
+            </w:pPr>
+            <w:proofErr w:type="spellStart"/>
+            <w:r>
+              <w:t>lvalue</w:t>
+            </w:r>
+            <w:proofErr w:type="spellEnd"/>
+            <w:r>
+              <w:t xml:space="preserve"> = false </w:t>
+            </w:r>
           </w:p>
         </w:tc>
       </w:tr>
@@ -622,6 +770,22 @@
             <w:pPr>
               <w:cnfStyle w:val="000000000000" w:firstRow="0" w:lastRow="0" w:firstColumn="0" w:lastColumn="0" w:oddVBand="0" w:evenVBand="0" w:oddHBand="0" w:evenHBand="0" w:firstRowFirstColumn="0" w:firstRowLastColumn="0" w:lastRowFirstColumn="0" w:lastRowLastColumn="0"/>
             </w:pPr>
+            <w:r>
+              <w:t>tipo = op1.tipo</w:t>
+            </w:r>
+          </w:p>
+          <w:p>
+            <w:pPr>
+              <w:cnfStyle w:val="000000000000" w:firstRow="0" w:lastRow="0" w:firstColumn="0" w:lastColumn="0" w:oddVBand="0" w:evenVBand="0" w:oddHBand="0" w:evenHBand="0" w:firstRowFirstColumn="0" w:firstRowLastColumn="0" w:lastRowFirstColumn="0" w:lastRowLastColumn="0"/>
+            </w:pPr>
+            <w:proofErr w:type="spellStart"/>
+            <w:r>
+              <w:t>lvalue</w:t>
+            </w:r>
+            <w:proofErr w:type="spellEnd"/>
+            <w:r>
+              <w:t xml:space="preserve"> = false</w:t>
+            </w:r>
           </w:p>
         </w:tc>
       </w:tr>
@@ -648,23 +812,130 @@
             <w:pPr>
               <w:cnfStyle w:val="000000100000" w:firstRow="0" w:lastRow="0" w:firstColumn="0" w:lastColumn="0" w:oddVBand="0" w:evenVBand="0" w:oddHBand="1" w:evenHBand="0" w:firstRowFirstColumn="0" w:firstRowLastColumn="0" w:lastRowFirstColumn="0" w:lastRowLastColumn="0"/>
             </w:pPr>
-          </w:p>
-        </w:tc>
-        <w:tc>
-          <w:tcPr>
-            <w:tcW w:w="3349" w:type="dxa"/>
-          </w:tcPr>
-          <w:p>
-            <w:pPr>
-              <w:cnfStyle w:val="000000100000" w:firstRow="0" w:lastRow="0" w:firstColumn="0" w:lastColumn="0" w:oddVBand="0" w:evenVBand="0" w:oddHBand="1" w:evenHBand="0" w:firstRowFirstColumn="0" w:firstRowLastColumn="0" w:lastRowFirstColumn="0" w:lastRowLastColumn="0"/>
-            </w:pPr>
-            <w:r>
-              <w:t>tipo = definicionFuncion.retorno</w:t>
+            <w:proofErr w:type="spellStart"/>
+            <w:r>
+              <w:t>parametros.size</w:t>
+            </w:r>
+            <w:proofErr w:type="spellEnd"/>
+            <w:r>
+              <w:t xml:space="preserve"> == </w:t>
+            </w:r>
+            <w:proofErr w:type="spellStart"/>
+            <w:r>
+              <w:t>definicion.parametros.size</w:t>
+            </w:r>
+            <w:proofErr w:type="spellEnd"/>
+          </w:p>
+          <w:p>
+            <w:pPr>
+              <w:cnfStyle w:val="000000100000" w:firstRow="0" w:lastRow="0" w:firstColumn="0" w:lastColumn="0" w:oddVBand="0" w:evenVBand="0" w:oddHBand="1" w:evenHBand="0" w:firstRowFirstColumn="0" w:firstRowLastColumn="0" w:lastRowFirstColumn="0" w:lastRowLastColumn="0"/>
+            </w:pPr>
+          </w:p>
+          <w:p>
+            <w:pPr>
+              <w:cnfStyle w:val="000000100000" w:firstRow="0" w:lastRow="0" w:firstColumn="0" w:lastColumn="0" w:oddVBand="0" w:evenVBand="0" w:oddHBand="1" w:evenHBand="0" w:firstRowFirstColumn="0" w:firstRowLastColumn="0" w:lastRowFirstColumn="0" w:lastRowLastColumn="0"/>
+            </w:pPr>
+            <w:r>
+              <w:t xml:space="preserve">PARA i=0 MIENTRAS i&lt;  </w:t>
+            </w:r>
+            <w:proofErr w:type="spellStart"/>
+            <w:r>
+              <w:lastRenderedPageBreak/>
+              <w:t>parametros.size</w:t>
+            </w:r>
+            <w:proofErr w:type="spellEnd"/>
+            <w:r>
+              <w:t>:</w:t>
+            </w:r>
+          </w:p>
+          <w:p>
+            <w:pPr>
+              <w:cnfStyle w:val="000000100000" w:firstRow="0" w:lastRow="0" w:firstColumn="0" w:lastColumn="0" w:oddVBand="0" w:evenVBand="0" w:oddHBand="1" w:evenHBand="0" w:firstRowFirstColumn="0" w:firstRowLastColumn="0" w:lastRowFirstColumn="0" w:lastRowLastColumn="0"/>
+            </w:pPr>
+            <w:r>
+              <w:t xml:space="preserve">   SI </w:t>
+            </w:r>
+            <w:proofErr w:type="spellStart"/>
+            <w:r>
+              <w:t>parametros</w:t>
+            </w:r>
+            <w:proofErr w:type="spellEnd"/>
+            <w:r>
+              <w:t>[i] ==</w:t>
+            </w:r>
+          </w:p>
+          <w:p>
+            <w:pPr>
+              <w:cnfStyle w:val="000000100000" w:firstRow="0" w:lastRow="0" w:firstColumn="0" w:lastColumn="0" w:oddVBand="0" w:evenVBand="0" w:oddHBand="1" w:evenHBand="0" w:firstRowFirstColumn="0" w:firstRowLastColumn="0" w:lastRowFirstColumn="0" w:lastRowLastColumn="0"/>
+            </w:pPr>
+            <w:proofErr w:type="spellStart"/>
+            <w:r>
+              <w:t>definición.parametros</w:t>
+            </w:r>
+            <w:proofErr w:type="spellEnd"/>
+            <w:r>
+              <w:t xml:space="preserve">[i].tipo ¡= </w:t>
+            </w:r>
+            <w:proofErr w:type="spellStart"/>
+            <w:r>
+              <w:t>defincion.parametros</w:t>
+            </w:r>
+            <w:proofErr w:type="spellEnd"/>
+            <w:r>
+              <w:t>[i].tipo RETURN FALSE</w:t>
+            </w:r>
+          </w:p>
+          <w:p>
+            <w:pPr>
+              <w:cnfStyle w:val="000000100000" w:firstRow="0" w:lastRow="0" w:firstColumn="0" w:lastColumn="0" w:oddVBand="0" w:evenVBand="0" w:oddHBand="1" w:evenHBand="0" w:firstRowFirstColumn="0" w:firstRowLastColumn="0" w:lastRowFirstColumn="0" w:lastRowLastColumn="0"/>
+            </w:pPr>
+            <w:r>
+              <w:t>FIN PARA</w:t>
+            </w:r>
+          </w:p>
+          <w:p>
+            <w:pPr>
+              <w:cnfStyle w:val="000000100000" w:firstRow="0" w:lastRow="0" w:firstColumn="0" w:lastColumn="0" w:oddVBand="0" w:evenVBand="0" w:oddHBand="1" w:evenHBand="0" w:firstRowFirstColumn="0" w:firstRowLastColumn="0" w:lastRowFirstColumn="0" w:lastRowLastColumn="0"/>
+            </w:pPr>
+            <w:r>
+              <w:t>RETURN TRUE</w:t>
             </w:r>
             <w:bookmarkStart w:id="0" w:name="_GoBack"/>
             <w:bookmarkEnd w:id="0"/>
           </w:p>
         </w:tc>
+        <w:tc>
+          <w:tcPr>
+            <w:tcW w:w="3349" w:type="dxa"/>
+          </w:tcPr>
+          <w:p>
+            <w:pPr>
+              <w:cnfStyle w:val="000000100000" w:firstRow="0" w:lastRow="0" w:firstColumn="0" w:lastColumn="0" w:oddVBand="0" w:evenVBand="0" w:oddHBand="1" w:evenHBand="0" w:firstRowFirstColumn="0" w:firstRowLastColumn="0" w:lastRowFirstColumn="0" w:lastRowLastColumn="0"/>
+            </w:pPr>
+            <w:r>
+              <w:lastRenderedPageBreak/>
+              <w:t xml:space="preserve">tipo = </w:t>
+            </w:r>
+            <w:proofErr w:type="spellStart"/>
+            <w:r>
+              <w:t>definicionFuncion.retorno</w:t>
+            </w:r>
+            <w:proofErr w:type="spellEnd"/>
+          </w:p>
+          <w:p>
+            <w:pPr>
+              <w:cnfStyle w:val="000000100000" w:firstRow="0" w:lastRow="0" w:firstColumn="0" w:lastColumn="0" w:oddVBand="0" w:evenVBand="0" w:oddHBand="1" w:evenHBand="0" w:firstRowFirstColumn="0" w:firstRowLastColumn="0" w:lastRowFirstColumn="0" w:lastRowLastColumn="0"/>
+            </w:pPr>
+            <w:proofErr w:type="spellStart"/>
+            <w:r>
+              <w:t>lvalue</w:t>
+            </w:r>
+            <w:proofErr w:type="spellEnd"/>
+            <w:r>
+              <w:t xml:space="preserve"> = false</w:t>
+            </w:r>
+          </w:p>
+        </w:tc>
       </w:tr>
       <w:tr>
         <w:tc>
@@ -674,6 +945,7 @@
           </w:tcPr>
           <w:p>
             <w:r>
+              <w:lastRenderedPageBreak/>
               <w:t>LiteralCaracter</w:t>
             </w:r>
           </w:p>
@@ -971,7 +1243,6 @@
             </w:pPr>
             <w:proofErr w:type="spellStart"/>
             <w:r>
-              <w:lastRenderedPageBreak/>
               <w:t>izquierda.tipo.primitivo</w:t>
             </w:r>
             <w:proofErr w:type="spellEnd"/>
@@ -1014,7 +1285,6 @@
           </w:tcPr>
           <w:p>
             <w:r>
-              <w:lastRenderedPageBreak/>
               <w:t>IF</w:t>
             </w:r>
           </w:p>
@@ -1051,26 +1321,53 @@
               <w:cnfStyle w:val="000000000000" w:firstRow="0" w:lastRow="0" w:firstColumn="0" w:lastColumn="0" w:oddVBand="0" w:evenVBand="0" w:oddHBand="0" w:evenHBand="0" w:firstRowFirstColumn="0" w:firstRowLastColumn="0" w:lastRowFirstColumn="0" w:lastRowLastColumn="0"/>
             </w:pPr>
             <w:r>
-              <w:t>FOR</w:t>
-            </w:r>
-            <w:r>
-              <w:t xml:space="preserve"> sentencia</w:t>
-            </w:r>
-            <w:r>
-              <w:t xml:space="preserve"> </w:t>
-            </w:r>
+              <w:t xml:space="preserve">FOR sentencia : </w:t>
+            </w:r>
+            <w:proofErr w:type="spellStart"/>
+            <w:r>
+              <w:t>sentenciasIF</w:t>
+            </w:r>
+            <w:proofErr w:type="spellEnd"/>
             <w:r>
               <w:t>:</w:t>
             </w:r>
-            <w:r>
-              <w:t xml:space="preserve"> </w:t>
-            </w:r>
-            <w:proofErr w:type="spellStart"/>
-            <w:r>
-              <w:t>sentencias</w:t>
-            </w:r>
-            <w:r>
-              <w:t>IF</w:t>
+          </w:p>
+          <w:p>
+            <w:pPr>
+              <w:cnfStyle w:val="000000000000" w:firstRow="0" w:lastRow="0" w:firstColumn="0" w:lastColumn="0" w:oddVBand="0" w:evenVBand="0" w:oddHBand="0" w:evenHBand="0" w:firstRowFirstColumn="0" w:firstRowLastColumn="0" w:lastRowFirstColumn="0" w:lastRowLastColumn="0"/>
+            </w:pPr>
+            <w:r>
+              <w:t xml:space="preserve">    sentencia.definicionFuncion </w:t>
+            </w:r>
+          </w:p>
+          <w:p>
+            <w:pPr>
+              <w:cnfStyle w:val="000000000000" w:firstRow="0" w:lastRow="0" w:firstColumn="0" w:lastColumn="0" w:oddVBand="0" w:evenVBand="0" w:oddHBand="0" w:evenHBand="0" w:firstRowFirstColumn="0" w:firstRowLastColumn="0" w:lastRowFirstColumn="0" w:lastRowLastColumn="0"/>
+            </w:pPr>
+            <w:r>
+              <w:t xml:space="preserve">     = </w:t>
+            </w:r>
+            <w:proofErr w:type="spellStart"/>
+            <w:r>
+              <w:t>definicionFuncion</w:t>
+            </w:r>
+            <w:proofErr w:type="spellEnd"/>
+          </w:p>
+          <w:p>
+            <w:pPr>
+              <w:cnfStyle w:val="000000000000" w:firstRow="0" w:lastRow="0" w:firstColumn="0" w:lastColumn="0" w:oddVBand="0" w:evenVBand="0" w:oddHBand="0" w:evenHBand="0" w:firstRowFirstColumn="0" w:firstRowLastColumn="0" w:lastRowFirstColumn="0" w:lastRowLastColumn="0"/>
+            </w:pPr>
+          </w:p>
+          <w:p>
+            <w:pPr>
+              <w:cnfStyle w:val="000000000000" w:firstRow="0" w:lastRow="0" w:firstColumn="0" w:lastColumn="0" w:oddVBand="0" w:evenVBand="0" w:oddHBand="0" w:evenHBand="0" w:firstRowFirstColumn="0" w:firstRowLastColumn="0" w:lastRowFirstColumn="0" w:lastRowLastColumn="0"/>
+            </w:pPr>
+            <w:r>
+              <w:t xml:space="preserve">FOR </w:t>
+            </w:r>
+            <w:proofErr w:type="spellStart"/>
+            <w:r>
+              <w:t>sentencia:sentenciasElse</w:t>
             </w:r>
             <w:proofErr w:type="spellEnd"/>
             <w:r>
@@ -1082,13 +1379,7 @@
               <w:cnfStyle w:val="000000000000" w:firstRow="0" w:lastRow="0" w:firstColumn="0" w:lastColumn="0" w:oddVBand="0" w:evenVBand="0" w:oddHBand="0" w:evenHBand="0" w:firstRowFirstColumn="0" w:firstRowLastColumn="0" w:lastRowFirstColumn="0" w:lastRowLastColumn="0"/>
             </w:pPr>
             <w:r>
-              <w:t xml:space="preserve">    s</w:t>
-            </w:r>
-            <w:r>
-              <w:t>entencia.definicionFunci</w:t>
-            </w:r>
-            <w:r>
-              <w:t xml:space="preserve">on </w:t>
+              <w:t xml:space="preserve">    sentencia.definicionFuncion</w:t>
             </w:r>
           </w:p>
           <w:p>
@@ -1096,70 +1387,7 @@
               <w:cnfStyle w:val="000000000000" w:firstRow="0" w:lastRow="0" w:firstColumn="0" w:lastColumn="0" w:oddVBand="0" w:evenVBand="0" w:oddHBand="0" w:evenHBand="0" w:firstRowFirstColumn="0" w:firstRowLastColumn="0" w:lastRowFirstColumn="0" w:lastRowLastColumn="0"/>
             </w:pPr>
             <w:r>
-              <w:t xml:space="preserve">     </w:t>
-            </w:r>
-            <w:r>
-              <w:t xml:space="preserve">= </w:t>
-            </w:r>
-            <w:proofErr w:type="spellStart"/>
-            <w:r>
-              <w:t>definicionFuncion</w:t>
-            </w:r>
-            <w:proofErr w:type="spellEnd"/>
-          </w:p>
-          <w:p>
-            <w:pPr>
-              <w:cnfStyle w:val="000000000000" w:firstRow="0" w:lastRow="0" w:firstColumn="0" w:lastColumn="0" w:oddVBand="0" w:evenVBand="0" w:oddHBand="0" w:evenHBand="0" w:firstRowFirstColumn="0" w:firstRowLastColumn="0" w:lastRowFirstColumn="0" w:lastRowLastColumn="0"/>
-            </w:pPr>
-          </w:p>
-          <w:p>
-            <w:pPr>
-              <w:cnfStyle w:val="000000000000" w:firstRow="0" w:lastRow="0" w:firstColumn="0" w:lastColumn="0" w:oddVBand="0" w:evenVBand="0" w:oddHBand="0" w:evenHBand="0" w:firstRowFirstColumn="0" w:firstRowLastColumn="0" w:lastRowFirstColumn="0" w:lastRowLastColumn="0"/>
-            </w:pPr>
-            <w:r>
-              <w:t xml:space="preserve">FOR </w:t>
-            </w:r>
-            <w:proofErr w:type="spellStart"/>
-            <w:r>
-              <w:t>sentencia</w:t>
-            </w:r>
-            <w:r>
-              <w:t>:</w:t>
-            </w:r>
-            <w:r>
-              <w:t>sentenciasElse</w:t>
-            </w:r>
-            <w:proofErr w:type="spellEnd"/>
-            <w:r>
-              <w:t>:</w:t>
-            </w:r>
-          </w:p>
-          <w:p>
-            <w:pPr>
-              <w:cnfStyle w:val="000000000000" w:firstRow="0" w:lastRow="0" w:firstColumn="0" w:lastColumn="0" w:oddVBand="0" w:evenVBand="0" w:oddHBand="0" w:evenHBand="0" w:firstRowFirstColumn="0" w:firstRowLastColumn="0" w:lastRowFirstColumn="0" w:lastRowLastColumn="0"/>
-            </w:pPr>
-            <w:r>
-              <w:t xml:space="preserve">    </w:t>
-            </w:r>
-            <w:r>
-              <w:t>sentencia.definicionFuncion</w:t>
-            </w:r>
-          </w:p>
-          <w:p>
-            <w:pPr>
-              <w:cnfStyle w:val="000000000000" w:firstRow="0" w:lastRow="0" w:firstColumn="0" w:lastColumn="0" w:oddVBand="0" w:evenVBand="0" w:oddHBand="0" w:evenHBand="0" w:firstRowFirstColumn="0" w:firstRowLastColumn="0" w:lastRowFirstColumn="0" w:lastRowLastColumn="0"/>
-            </w:pPr>
-            <w:r>
-              <w:t xml:space="preserve">  </w:t>
-            </w:r>
-            <w:r>
-              <w:t xml:space="preserve"> </w:t>
-            </w:r>
-            <w:r>
-              <w:t xml:space="preserve"> </w:t>
-            </w:r>
-            <w:r>
-              <w:t xml:space="preserve">= </w:t>
+              <w:t xml:space="preserve">    = </w:t>
             </w:r>
             <w:proofErr w:type="spellStart"/>
             <w:r>
@@ -1216,10 +1444,7 @@
               <w:cnfStyle w:val="000000100000" w:firstRow="0" w:lastRow="0" w:firstColumn="0" w:lastColumn="0" w:oddVBand="0" w:evenVBand="0" w:oddHBand="1" w:evenHBand="0" w:firstRowFirstColumn="0" w:firstRowLastColumn="0" w:lastRowFirstColumn="0" w:lastRowLastColumn="0"/>
             </w:pPr>
             <w:r>
-              <w:t xml:space="preserve">PARA i=0 MIENTRAS i&lt; </w:t>
-            </w:r>
-            <w:r>
-              <w:t xml:space="preserve"> </w:t>
+              <w:t xml:space="preserve">PARA i=0 MIENTRAS i&lt;  </w:t>
             </w:r>
             <w:proofErr w:type="spellStart"/>
             <w:r>
@@ -1235,10 +1460,7 @@
               <w:cnfStyle w:val="000000100000" w:firstRow="0" w:lastRow="0" w:firstColumn="0" w:lastColumn="0" w:oddVBand="0" w:evenVBand="0" w:oddHBand="1" w:evenHBand="0" w:firstRowFirstColumn="0" w:firstRowLastColumn="0" w:lastRowFirstColumn="0" w:lastRowLastColumn="0"/>
             </w:pPr>
             <w:r>
-              <w:t xml:space="preserve">   </w:t>
-            </w:r>
-            <w:r>
-              <w:t>SI parametros[i] ==</w:t>
+              <w:t xml:space="preserve">   SI parametros[i] ==</w:t>
             </w:r>
           </w:p>
           <w:p>
@@ -1301,7 +1523,11 @@
             </w:r>
             <w:proofErr w:type="spellEnd"/>
             <w:r>
-              <w:t xml:space="preserve"> /*comprueba que la función que es llamada es realmente un procedimiento y no devuelve nada*/</w:t>
+              <w:t xml:space="preserve"> /*comprueba que la función que es llamada es realmente </w:t>
+            </w:r>
+            <w:r>
+              <w:lastRenderedPageBreak/>
+              <w:t>un procedimiento y no devuelve nada*/</w:t>
             </w:r>
           </w:p>
         </w:tc>
@@ -1324,6 +1550,7 @@
           </w:tcPr>
           <w:p>
             <w:r>
+              <w:lastRenderedPageBreak/>
               <w:t>Print</w:t>
             </w:r>
           </w:p>
@@ -1433,10 +1660,7 @@
             </w:r>
             <w:proofErr w:type="spellStart"/>
             <w:r>
-              <w:t>expresio</w:t>
-            </w:r>
-            <w:r>
-              <w:t>n</w:t>
+              <w:t>expresion</w:t>
             </w:r>
             <w:proofErr w:type="spellEnd"/>
             <w:r>
@@ -1528,41 +1752,23 @@
               <w:cnfStyle w:val="000000100000" w:firstRow="0" w:lastRow="0" w:firstColumn="0" w:lastColumn="0" w:oddVBand="0" w:evenVBand="0" w:oddHBand="1" w:evenHBand="0" w:firstRowFirstColumn="0" w:firstRowLastColumn="0" w:lastRowFirstColumn="0" w:lastRowLastColumn="0"/>
             </w:pPr>
             <w:r>
-              <w:t>FOR s</w:t>
-            </w:r>
-            <w:r>
-              <w:t xml:space="preserve">entencia </w:t>
-            </w:r>
-            <w:r>
-              <w:t xml:space="preserve">: </w:t>
-            </w:r>
-            <w:r>
-              <w:t>sentencias:</w:t>
-            </w:r>
-            <w:r>
-              <w:t xml:space="preserve"> </w:t>
-            </w:r>
-          </w:p>
-          <w:p>
-            <w:pPr>
-              <w:cnfStyle w:val="000000100000" w:firstRow="0" w:lastRow="0" w:firstColumn="0" w:lastColumn="0" w:oddVBand="0" w:evenVBand="0" w:oddHBand="1" w:evenHBand="0" w:firstRowFirstColumn="0" w:firstRowLastColumn="0" w:lastRowFirstColumn="0" w:lastRowLastColumn="0"/>
-            </w:pPr>
-            <w:r>
-              <w:t xml:space="preserve">  s</w:t>
-            </w:r>
-            <w:r>
-              <w:t>entencia.definicionFuncion</w:t>
-            </w:r>
-          </w:p>
-          <w:p>
-            <w:pPr>
-              <w:cnfStyle w:val="000000100000" w:firstRow="0" w:lastRow="0" w:firstColumn="0" w:lastColumn="0" w:oddVBand="0" w:evenVBand="0" w:oddHBand="1" w:evenHBand="0" w:firstRowFirstColumn="0" w:firstRowLastColumn="0" w:lastRowFirstColumn="0" w:lastRowLastColumn="0"/>
-            </w:pPr>
-            <w:r>
-              <w:t xml:space="preserve">  </w:t>
-            </w:r>
-            <w:r>
-              <w:t xml:space="preserve">= </w:t>
+              <w:t xml:space="preserve">FOR sentencia : sentencias: </w:t>
+            </w:r>
+          </w:p>
+          <w:p>
+            <w:pPr>
+              <w:cnfStyle w:val="000000100000" w:firstRow="0" w:lastRow="0" w:firstColumn="0" w:lastColumn="0" w:oddVBand="0" w:evenVBand="0" w:oddHBand="1" w:evenHBand="0" w:firstRowFirstColumn="0" w:firstRowLastColumn="0" w:lastRowFirstColumn="0" w:lastRowLastColumn="0"/>
+            </w:pPr>
+            <w:r>
+              <w:t xml:space="preserve">  sentencia.definicionFuncion</w:t>
+            </w:r>
+          </w:p>
+          <w:p>
+            <w:pPr>
+              <w:cnfStyle w:val="000000100000" w:firstRow="0" w:lastRow="0" w:firstColumn="0" w:lastColumn="0" w:oddVBand="0" w:evenVBand="0" w:oddHBand="1" w:evenHBand="0" w:firstRowFirstColumn="0" w:firstRowLastColumn="0" w:lastRowFirstColumn="0" w:lastRowLastColumn="0"/>
+            </w:pPr>
+            <w:r>
+              <w:t xml:space="preserve">  = </w:t>
             </w:r>
             <w:proofErr w:type="spellStart"/>
             <w:r>
@@ -1775,10 +1981,7 @@
               <w:cnfStyle w:val="000000100000" w:firstRow="0" w:lastRow="0" w:firstColumn="0" w:lastColumn="0" w:oddVBand="0" w:evenVBand="0" w:oddHBand="1" w:evenHBand="0" w:firstRowFirstColumn="0" w:firstRowLastColumn="0" w:lastRowFirstColumn="0" w:lastRowLastColumn="0"/>
             </w:pPr>
             <w:r>
-              <w:t xml:space="preserve">primitive </w:t>
-            </w:r>
-            <w:r>
-              <w:t>= false</w:t>
+              <w:t>primitive = false</w:t>
             </w:r>
           </w:p>
         </w:tc>
@@ -1808,7 +2011,6 @@
           </w:tcPr>
           <w:p>
             <w:r>
-              <w:lastRenderedPageBreak/>
               <w:t>Nodo/Categoría</w:t>
             </w:r>
           </w:p>

</xml_diff>